<commit_message>
complete Add Track event
</commit_message>
<xml_diff>
--- a/Actual Chinook Playlist Protype UX Processing Plan.docx
+++ b/Actual Chinook Playlist Protype UX Processing Plan.docx
@@ -3487,6 +3487,97 @@
             </w:pPr>
             <w:r>
               <w:rPr>
+                <w:noProof/>
+                <w:lang w:val="en-CA"/>
+              </w:rPr>
+              <mc:AlternateContent>
+                <mc:Choice Requires="wps">
+                  <w:drawing>
+                    <wp:anchor distT="0" distB="0" distL="114300" distR="114300" simplePos="0" relativeHeight="251667456" behindDoc="0" locked="0" layoutInCell="1" allowOverlap="1">
+                      <wp:simplePos x="0" y="0"/>
+                      <wp:positionH relativeFrom="column">
+                        <wp:posOffset>2255188</wp:posOffset>
+                      </wp:positionH>
+                      <wp:positionV relativeFrom="paragraph">
+                        <wp:posOffset>537599</wp:posOffset>
+                      </wp:positionV>
+                      <wp:extent cx="1317009" cy="1221474"/>
+                      <wp:effectExtent l="0" t="0" r="0" b="0"/>
+                      <wp:wrapNone/>
+                      <wp:docPr id="10" name="Multiplication Sign 10"/>
+                      <wp:cNvGraphicFramePr/>
+                      <a:graphic xmlns:a="http://schemas.openxmlformats.org/drawingml/2006/main">
+                        <a:graphicData uri="http://schemas.microsoft.com/office/word/2010/wordprocessingShape">
+                          <wps:wsp>
+                            <wps:cNvSpPr/>
+                            <wps:spPr>
+                              <a:xfrm>
+                                <a:off x="0" y="0"/>
+                                <a:ext cx="1317009" cy="1221474"/>
+                              </a:xfrm>
+                              <a:prstGeom prst="mathMultiply">
+                                <a:avLst/>
+                              </a:prstGeom>
+                            </wps:spPr>
+                            <wps:style>
+                              <a:lnRef idx="2">
+                                <a:schemeClr val="accent1">
+                                  <a:shade val="50000"/>
+                                </a:schemeClr>
+                              </a:lnRef>
+                              <a:fillRef idx="1">
+                                <a:schemeClr val="accent1"/>
+                              </a:fillRef>
+                              <a:effectRef idx="0">
+                                <a:schemeClr val="accent1"/>
+                              </a:effectRef>
+                              <a:fontRef idx="minor">
+                                <a:schemeClr val="lt1"/>
+                              </a:fontRef>
+                            </wps:style>
+                            <wps:txbx>
+                              <w:txbxContent>
+                                <w:p>
+                                  <w:pPr>
+                                    <w:jc w:val="center"/>
+                                  </w:pPr>
+                                </w:p>
+                              </w:txbxContent>
+                            </wps:txbx>
+                            <wps:bodyPr rot="0" spcFirstLastPara="0" vertOverflow="overflow" horzOverflow="overflow" vert="horz" wrap="square" lIns="91440" tIns="45720" rIns="91440" bIns="45720" numCol="1" spcCol="0" rtlCol="0" fromWordArt="0" anchor="ctr" anchorCtr="0" forceAA="0" compatLnSpc="1">
+                              <a:prstTxWarp prst="textNoShape">
+                                <a:avLst/>
+                              </a:prstTxWarp>
+                              <a:noAutofit/>
+                            </wps:bodyPr>
+                          </wps:wsp>
+                        </a:graphicData>
+                      </a:graphic>
+                    </wp:anchor>
+                  </w:drawing>
+                </mc:Choice>
+                <mc:Fallback>
+                  <w:pict>
+                    <v:shape id="Multiplication Sign 10" o:spid="_x0000_s1027" style="position:absolute;margin-left:177.55pt;margin-top:42.35pt;width:103.7pt;height:96.2pt;z-index:251667456;visibility:visible;mso-wrap-style:square;mso-wrap-distance-left:9pt;mso-wrap-distance-top:0;mso-wrap-distance-right:9pt;mso-wrap-distance-bottom:0;mso-position-horizontal:absolute;mso-position-horizontal-relative:text;mso-position-vertical:absolute;mso-position-vertical-relative:text;v-text-anchor:middle" coordsize="1317009,1221474" o:spt="100" o:gfxdata="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" adj="-11796480,,5400" path="m218632,398688l413993,188047,658505,414821,903016,188047r195361,210641l869743,610737r228634,212049l903016,1033427,658505,806653,413993,1033427,218632,822786,447266,610737,218632,398688xe" fillcolor="#5b9bd5 [3204]" strokecolor="#1f4d78 [1604]" strokeweight="1pt">
+                      <v:stroke joinstyle="miter"/>
+                      <v:formulas/>
+                      <v:path arrowok="t" o:connecttype="custom" o:connectlocs="218632,398688;413993,188047;658505,414821;903016,188047;1098377,398688;869743,610737;1098377,822786;903016,1033427;658505,806653;413993,1033427;218632,822786;447266,610737;218632,398688" o:connectangles="0,0,0,0,0,0,0,0,0,0,0,0,0" textboxrect="0,0,1317009,1221474"/>
+                      <v:textbox>
+                        <w:txbxContent>
+                          <w:p>
+                            <w:pPr>
+                              <w:jc w:val="center"/>
+                            </w:pPr>
+                          </w:p>
+                        </w:txbxContent>
+                      </v:textbox>
+                    </v:shape>
+                  </w:pict>
+                </mc:Fallback>
+              </mc:AlternateContent>
+            </w:r>
+            <w:r>
+              <w:rPr>
                 <w:lang w:val="en-CA"/>
               </w:rPr>
               <w:t xml:space="preserve">Tracks: </w:t>
@@ -3847,7 +3938,6 @@
                 <w:lang w:val="en-CA"/>
               </w:rPr>
             </w:pPr>
-            <w:bookmarkStart w:id="0" w:name="_GoBack"/>
             <w:r>
               <w:rPr>
                 <w:lang w:val="en-CA"/>
@@ -3966,7 +4056,6 @@
               </w:rPr>
               <w:t>track to playlist tracks</w:t>
             </w:r>
-            <w:bookmarkEnd w:id="0"/>
           </w:p>
         </w:tc>
       </w:tr>
@@ -4778,6 +4867,20 @@
                 <w:lang w:val="en-CA"/>
               </w:rPr>
             </w:pPr>
+            <w:proofErr w:type="spellStart"/>
+            <w:r>
+              <w:rPr>
+                <w:lang w:val="en-CA"/>
+              </w:rPr>
+              <w:t>UserPlaylistTrack</w:t>
+            </w:r>
+            <w:proofErr w:type="spellEnd"/>
+            <w:r>
+              <w:rPr>
+                <w:lang w:val="en-CA"/>
+              </w:rPr>
+              <w:t xml:space="preserve"> (P)</w:t>
+            </w:r>
           </w:p>
         </w:tc>
       </w:tr>
@@ -4788,6 +4891,8 @@
           <w:lang w:val="en-CA"/>
         </w:rPr>
       </w:pPr>
+      <w:bookmarkStart w:id="0" w:name="_GoBack"/>
+      <w:bookmarkEnd w:id="0"/>
     </w:p>
     <w:tbl>
       <w:tblPr>
@@ -6446,6 +6551,119 @@
       </w:rPr>
     </w:lvl>
   </w:abstractNum>
+  <w:abstractNum w:abstractNumId="7" w15:restartNumberingAfterBreak="0">
+    <w:nsid w:val="7BB3572B"/>
+    <w:multiLevelType w:val="hybridMultilevel"/>
+    <w:tmpl w:val="D0420520"/>
+    <w:lvl w:ilvl="0" w:tplc="04090001">
+      <w:start w:val="1"/>
+      <w:numFmt w:val="bullet"/>
+      <w:lvlText w:val=""/>
+      <w:lvlJc w:val="left"/>
+      <w:pPr>
+        <w:ind w:left="720" w:hanging="360"/>
+      </w:pPr>
+      <w:rPr>
+        <w:rFonts w:ascii="Symbol" w:hAnsi="Symbol" w:hint="default"/>
+      </w:rPr>
+    </w:lvl>
+    <w:lvl w:ilvl="1" w:tplc="04090003" w:tentative="1">
+      <w:start w:val="1"/>
+      <w:numFmt w:val="bullet"/>
+      <w:lvlText w:val="o"/>
+      <w:lvlJc w:val="left"/>
+      <w:pPr>
+        <w:ind w:left="1440" w:hanging="360"/>
+      </w:pPr>
+      <w:rPr>
+        <w:rFonts w:ascii="Courier New" w:hAnsi="Courier New" w:cs="Courier New" w:hint="default"/>
+      </w:rPr>
+    </w:lvl>
+    <w:lvl w:ilvl="2" w:tplc="04090005" w:tentative="1">
+      <w:start w:val="1"/>
+      <w:numFmt w:val="bullet"/>
+      <w:lvlText w:val=""/>
+      <w:lvlJc w:val="left"/>
+      <w:pPr>
+        <w:ind w:left="2160" w:hanging="360"/>
+      </w:pPr>
+      <w:rPr>
+        <w:rFonts w:ascii="Wingdings" w:hAnsi="Wingdings" w:hint="default"/>
+      </w:rPr>
+    </w:lvl>
+    <w:lvl w:ilvl="3" w:tplc="04090001" w:tentative="1">
+      <w:start w:val="1"/>
+      <w:numFmt w:val="bullet"/>
+      <w:lvlText w:val=""/>
+      <w:lvlJc w:val="left"/>
+      <w:pPr>
+        <w:ind w:left="2880" w:hanging="360"/>
+      </w:pPr>
+      <w:rPr>
+        <w:rFonts w:ascii="Symbol" w:hAnsi="Symbol" w:hint="default"/>
+      </w:rPr>
+    </w:lvl>
+    <w:lvl w:ilvl="4" w:tplc="04090003" w:tentative="1">
+      <w:start w:val="1"/>
+      <w:numFmt w:val="bullet"/>
+      <w:lvlText w:val="o"/>
+      <w:lvlJc w:val="left"/>
+      <w:pPr>
+        <w:ind w:left="3600" w:hanging="360"/>
+      </w:pPr>
+      <w:rPr>
+        <w:rFonts w:ascii="Courier New" w:hAnsi="Courier New" w:cs="Courier New" w:hint="default"/>
+      </w:rPr>
+    </w:lvl>
+    <w:lvl w:ilvl="5" w:tplc="04090005" w:tentative="1">
+      <w:start w:val="1"/>
+      <w:numFmt w:val="bullet"/>
+      <w:lvlText w:val=""/>
+      <w:lvlJc w:val="left"/>
+      <w:pPr>
+        <w:ind w:left="4320" w:hanging="360"/>
+      </w:pPr>
+      <w:rPr>
+        <w:rFonts w:ascii="Wingdings" w:hAnsi="Wingdings" w:hint="default"/>
+      </w:rPr>
+    </w:lvl>
+    <w:lvl w:ilvl="6" w:tplc="04090001" w:tentative="1">
+      <w:start w:val="1"/>
+      <w:numFmt w:val="bullet"/>
+      <w:lvlText w:val=""/>
+      <w:lvlJc w:val="left"/>
+      <w:pPr>
+        <w:ind w:left="5040" w:hanging="360"/>
+      </w:pPr>
+      <w:rPr>
+        <w:rFonts w:ascii="Symbol" w:hAnsi="Symbol" w:hint="default"/>
+      </w:rPr>
+    </w:lvl>
+    <w:lvl w:ilvl="7" w:tplc="04090003" w:tentative="1">
+      <w:start w:val="1"/>
+      <w:numFmt w:val="bullet"/>
+      <w:lvlText w:val="o"/>
+      <w:lvlJc w:val="left"/>
+      <w:pPr>
+        <w:ind w:left="5760" w:hanging="360"/>
+      </w:pPr>
+      <w:rPr>
+        <w:rFonts w:ascii="Courier New" w:hAnsi="Courier New" w:cs="Courier New" w:hint="default"/>
+      </w:rPr>
+    </w:lvl>
+    <w:lvl w:ilvl="8" w:tplc="04090005" w:tentative="1">
+      <w:start w:val="1"/>
+      <w:numFmt w:val="bullet"/>
+      <w:lvlText w:val=""/>
+      <w:lvlJc w:val="left"/>
+      <w:pPr>
+        <w:ind w:left="6480" w:hanging="360"/>
+      </w:pPr>
+      <w:rPr>
+        <w:rFonts w:ascii="Wingdings" w:hAnsi="Wingdings" w:hint="default"/>
+      </w:rPr>
+    </w:lvl>
+  </w:abstractNum>
   <w:num w:numId="1">
     <w:abstractNumId w:val="2"/>
   </w:num>
@@ -6466,6 +6684,9 @@
   </w:num>
   <w:num w:numId="7">
     <w:abstractNumId w:val="4"/>
+  </w:num>
+  <w:num w:numId="8">
+    <w:abstractNumId w:val="7"/>
   </w:num>
 </w:numbering>
 </file>

</xml_diff>

<commit_message>
implementation of Delete track
</commit_message>
<xml_diff>
--- a/Actual Chinook Playlist Protype UX Processing Plan.docx
+++ b/Actual Chinook Playlist Protype UX Processing Plan.docx
@@ -4601,8 +4601,6 @@
             </w:r>
           </w:p>
         </w:tc>
-        <w:bookmarkStart w:id="0" w:name="_GoBack"/>
-        <w:bookmarkEnd w:id="0"/>
       </w:tr>
       <w:tr>
         <w:tc>
@@ -5041,6 +5039,78 @@
             </w:pPr>
             <w:r>
               <w:rPr>
+                <w:noProof/>
+                <w:lang w:val="en-CA"/>
+              </w:rPr>
+              <mc:AlternateContent>
+                <mc:Choice Requires="wps">
+                  <w:drawing>
+                    <wp:anchor distT="0" distB="0" distL="114300" distR="114300" simplePos="0" relativeHeight="251669504" behindDoc="0" locked="0" layoutInCell="1" allowOverlap="1">
+                      <wp:simplePos x="0" y="0"/>
+                      <wp:positionH relativeFrom="column">
+                        <wp:posOffset>1947325</wp:posOffset>
+                      </wp:positionH>
+                      <wp:positionV relativeFrom="paragraph">
+                        <wp:posOffset>867711</wp:posOffset>
+                      </wp:positionV>
+                      <wp:extent cx="1881655" cy="1374243"/>
+                      <wp:effectExtent l="0" t="0" r="0" b="0"/>
+                      <wp:wrapNone/>
+                      <wp:docPr id="12" name="Multiplication Sign 12"/>
+                      <wp:cNvGraphicFramePr/>
+                      <a:graphic xmlns:a="http://schemas.openxmlformats.org/drawingml/2006/main">
+                        <a:graphicData uri="http://schemas.microsoft.com/office/word/2010/wordprocessingShape">
+                          <wps:wsp>
+                            <wps:cNvSpPr/>
+                            <wps:spPr>
+                              <a:xfrm>
+                                <a:off x="0" y="0"/>
+                                <a:ext cx="1881655" cy="1374243"/>
+                              </a:xfrm>
+                              <a:prstGeom prst="mathMultiply">
+                                <a:avLst/>
+                              </a:prstGeom>
+                            </wps:spPr>
+                            <wps:style>
+                              <a:lnRef idx="2">
+                                <a:schemeClr val="accent1">
+                                  <a:shade val="50000"/>
+                                </a:schemeClr>
+                              </a:lnRef>
+                              <a:fillRef idx="1">
+                                <a:schemeClr val="accent1"/>
+                              </a:fillRef>
+                              <a:effectRef idx="0">
+                                <a:schemeClr val="accent1"/>
+                              </a:effectRef>
+                              <a:fontRef idx="minor">
+                                <a:schemeClr val="lt1"/>
+                              </a:fontRef>
+                            </wps:style>
+                            <wps:bodyPr rot="0" spcFirstLastPara="0" vertOverflow="overflow" horzOverflow="overflow" vert="horz" wrap="square" lIns="91440" tIns="45720" rIns="91440" bIns="45720" numCol="1" spcCol="0" rtlCol="0" fromWordArt="0" anchor="ctr" anchorCtr="0" forceAA="0" compatLnSpc="1">
+                              <a:prstTxWarp prst="textNoShape">
+                                <a:avLst/>
+                              </a:prstTxWarp>
+                              <a:noAutofit/>
+                            </wps:bodyPr>
+                          </wps:wsp>
+                        </a:graphicData>
+                      </a:graphic>
+                    </wp:anchor>
+                  </w:drawing>
+                </mc:Choice>
+                <mc:Fallback>
+                  <w:pict>
+                    <v:shape w14:anchorId="360BD702" id="Multiplication Sign 12" o:spid="_x0000_s1026" style="position:absolute;margin-left:153.35pt;margin-top:68.3pt;width:148.15pt;height:108.2pt;z-index:251669504;visibility:visible;mso-wrap-style:square;mso-wrap-distance-left:9pt;mso-wrap-distance-top:0;mso-wrap-distance-right:9pt;mso-wrap-distance-bottom:0;mso-position-horizontal:absolute;mso-position-horizontal-relative:text;mso-position-vertical:absolute;mso-position-vertical-relative:text;v-text-anchor:middle" coordsize="1881655,1374243" o:gfxdata="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" path="m356610,460569l547243,199549,940828,486998,1334412,199549r190633,261020l1214842,687122r310203,226552l1334412,1174694,940828,887245,547243,1174694,356610,913674,666813,687122,356610,460569xe" fillcolor="#5b9bd5 [3204]" strokecolor="#1f4d78 [1604]" strokeweight="1pt">
+                      <v:stroke joinstyle="miter"/>
+                      <v:path arrowok="t" o:connecttype="custom" o:connectlocs="356610,460569;547243,199549;940828,486998;1334412,199549;1525045,460569;1214842,687122;1525045,913674;1334412,1174694;940828,887245;547243,1174694;356610,913674;666813,687122;356610,460569" o:connectangles="0,0,0,0,0,0,0,0,0,0,0,0,0"/>
+                    </v:shape>
+                  </w:pict>
+                </mc:Fallback>
+              </mc:AlternateContent>
+            </w:r>
+            <w:r>
+              <w:rPr>
                 <w:lang w:val="en-CA"/>
               </w:rPr>
               <w:t>Delete</w:t>
@@ -5229,37 +5299,7 @@
               <w:rPr>
                 <w:lang w:val="en-CA"/>
               </w:rPr>
-              <w:t>s</w:t>
-            </w:r>
-            <w:r>
-              <w:rPr>
-                <w:lang w:val="en-CA"/>
-              </w:rPr>
-              <w:t>end to BLL for</w:t>
-            </w:r>
-            <w:r>
-              <w:rPr>
-                <w:lang w:val="en-CA"/>
-              </w:rPr>
-              <w:t xml:space="preserve"> removing</w:t>
-            </w:r>
-            <w:r>
-              <w:rPr>
-                <w:lang w:val="en-CA"/>
-              </w:rPr>
-              <w:t xml:space="preserve"> track </w:t>
-            </w:r>
-            <w:r>
-              <w:rPr>
-                <w:lang w:val="en-CA"/>
-              </w:rPr>
-              <w:t>from</w:t>
-            </w:r>
-            <w:r>
-              <w:rPr>
-                <w:lang w:val="en-CA"/>
-              </w:rPr>
-              <w:t xml:space="preserve"> playlist; </w:t>
+              <w:t>Confirmation</w:t>
             </w:r>
           </w:p>
           <w:p>
@@ -5277,6 +5317,54 @@
               <w:rPr>
                 <w:lang w:val="en-CA"/>
               </w:rPr>
+              <w:t>s</w:t>
+            </w:r>
+            <w:r>
+              <w:rPr>
+                <w:lang w:val="en-CA"/>
+              </w:rPr>
+              <w:t>end to BLL for</w:t>
+            </w:r>
+            <w:r>
+              <w:rPr>
+                <w:lang w:val="en-CA"/>
+              </w:rPr>
+              <w:t xml:space="preserve"> removing</w:t>
+            </w:r>
+            <w:r>
+              <w:rPr>
+                <w:lang w:val="en-CA"/>
+              </w:rPr>
+              <w:t xml:space="preserve"> track </w:t>
+            </w:r>
+            <w:r>
+              <w:rPr>
+                <w:lang w:val="en-CA"/>
+              </w:rPr>
+              <w:t>from</w:t>
+            </w:r>
+            <w:r>
+              <w:rPr>
+                <w:lang w:val="en-CA"/>
+              </w:rPr>
+              <w:t xml:space="preserve"> playlist; </w:t>
+            </w:r>
+          </w:p>
+          <w:p>
+            <w:pPr>
+              <w:pStyle w:val="ListParagraph"/>
+              <w:numPr>
+                <w:ilvl w:val="0"/>
+                <w:numId w:val="1"/>
+              </w:numPr>
+              <w:rPr>
+                <w:lang w:val="en-CA"/>
+              </w:rPr>
+            </w:pPr>
+            <w:r>
+              <w:rPr>
+                <w:lang w:val="en-CA"/>
+              </w:rPr>
               <w:t>refresh playlist.</w:t>
             </w:r>
           </w:p>
@@ -5386,11 +5474,19 @@
               <w:rPr>
                 <w:lang w:val="en-CA"/>
               </w:rPr>
-              <w:t xml:space="preserve">, string username, int </w:t>
-            </w:r>
-            <w:proofErr w:type="spellStart"/>
-            <w:r>
-              <w:rPr>
+              <w:t xml:space="preserve">, string username, </w:t>
+            </w:r>
+            <w:r>
+              <w:rPr>
+                <w:strike/>
+                <w:lang w:val="en-CA"/>
+              </w:rPr>
+              <w:t xml:space="preserve">int </w:t>
+            </w:r>
+            <w:proofErr w:type="spellStart"/>
+            <w:r>
+              <w:rPr>
+                <w:strike/>
                 <w:lang w:val="en-CA"/>
               </w:rPr>
               <w:t>trackid</w:t>
@@ -5398,9 +5494,16 @@
             <w:proofErr w:type="spellEnd"/>
             <w:r>
               <w:rPr>
-                <w:lang w:val="en-CA"/>
-              </w:rPr>
-              <w:t xml:space="preserve">, </w:t>
+                <w:strike/>
+                <w:lang w:val="en-CA"/>
+              </w:rPr>
+              <w:t>,</w:t>
+            </w:r>
+            <w:r>
+              <w:rPr>
+                <w:lang w:val="en-CA"/>
+              </w:rPr>
+              <w:t xml:space="preserve"> </w:t>
             </w:r>
             <w:r>
               <w:rPr>
@@ -5431,7 +5534,13 @@
               <w:rPr>
                 <w:lang w:val="en-CA"/>
               </w:rPr>
-              <w:t>tracknumber</w:t>
+              <w:t>track</w:t>
+            </w:r>
+            <w:r>
+              <w:rPr>
+                <w:lang w:val="en-CA"/>
+              </w:rPr>
+              <w:t>id</w:t>
             </w:r>
             <w:proofErr w:type="spellEnd"/>
             <w:r>
@@ -5577,6 +5686,8 @@
             </w:r>
           </w:p>
         </w:tc>
+        <w:bookmarkStart w:id="0" w:name="_GoBack"/>
+        <w:bookmarkEnd w:id="0"/>
       </w:tr>
       <w:tr>
         <w:tc>

</xml_diff>